<commit_message>
assigned roles and conflict mitigations
</commit_message>
<xml_diff>
--- a/LongTailOfTheSoftwareCycle/ProfilingTool.docx
+++ b/LongTailOfTheSoftwareCycle/ProfilingTool.docx
@@ -97,13 +97,7 @@
         <w:t xml:space="preserve"> meetings</w:t>
       </w:r>
       <w:r>
-        <w:t xml:space="preserve"> and communication on Slack.</w:t>
-      </w:r>
-      <w:r>
-        <w:t xml:space="preserve"> </w:t>
-      </w:r>
-      <w:r>
-        <w:t xml:space="preserve">In contrast, Iain, who eventually dropped out of the project, </w:t>
+        <w:t xml:space="preserve"> and communication on Slack. In contrast, Iain, who eventually dropped out of the project, </w:t>
       </w:r>
       <w:r>
         <w:t>seemed to</w:t>
@@ -144,6 +138,26 @@
     </w:p>
     <w:p>
       <w:r>
+        <w:t>Early in the project, we also assigned specific roles within our team to improve coordination and accountability.</w:t>
+      </w:r>
+      <w:r>
+        <w:t xml:space="preserve"> (Kloda, 2025b) </w:t>
+      </w:r>
+      <w:r>
+        <w:t>I contributed to informing this team structuring by considering individual strengths, previous experience, and communication styles. This helped us play to team members' strengths and ensure smoother collaboration.</w:t>
+      </w:r>
+      <w:r>
+        <w:t xml:space="preserve"> </w:t>
+      </w:r>
+      <w:r>
+        <w:t>To support team dynamics, we created a shared document outlining our approach to conflict mitigation. It included agreed-upon steps for addressing disagreements, such as raising issues during retrospectives, using private channels for sensitive conversations, and involving a neutral team member if necessary.</w:t>
+      </w:r>
+      <w:r>
+        <w:t xml:space="preserve"> (Kloda, 2025c)</w:t>
+      </w:r>
+    </w:p>
+    <w:p>
+      <w:r>
         <w:br/>
       </w:r>
       <w:r>
@@ -165,7 +179,7 @@
         <w:t>Kloda, 2025</w:t>
       </w:r>
       <w:r>
-        <w:t>b</w:t>
+        <w:t>d</w:t>
       </w:r>
       <w:r>
         <w:t>) Pull requests and amount of commits also indicate steady progress. Slack allowed our team active problem solving. (</w:t>
@@ -174,7 +188,7 @@
         <w:t>Kloda, 2025</w:t>
       </w:r>
       <w:r>
-        <w:t>c</w:t>
+        <w:t>e</w:t>
       </w:r>
       <w:r>
         <w:t>) Code reviews and pair programming allowed to get feedback and balance review load to prevent bottlenecks.</w:t>
@@ -270,20 +284,18 @@
     </w:p>
     <w:sdt>
       <w:sdtPr>
+        <w:rPr>
+          <w:rFonts w:asciiTheme="minorHAnsi" w:eastAsiaTheme="minorHAnsi" w:hAnsiTheme="minorHAnsi" w:cstheme="minorBidi"/>
+          <w:color w:val="auto"/>
+          <w:sz w:val="24"/>
+          <w:szCs w:val="24"/>
+        </w:rPr>
         <w:id w:val="1827002148"/>
         <w:docPartObj>
           <w:docPartGallery w:val="Bibliographies"/>
           <w:docPartUnique/>
         </w:docPartObj>
       </w:sdtPr>
-      <w:sdtEndPr>
-        <w:rPr>
-          <w:rFonts w:asciiTheme="minorHAnsi" w:eastAsiaTheme="minorHAnsi" w:hAnsiTheme="minorHAnsi" w:cstheme="minorBidi"/>
-          <w:color w:val="auto"/>
-          <w:sz w:val="24"/>
-          <w:szCs w:val="24"/>
-        </w:rPr>
-      </w:sdtEndPr>
       <w:sdtContent>
         <w:p>
           <w:pPr>
@@ -302,6 +314,39 @@
           </w:r>
           <w:r>
             <w:t xml:space="preserve"> May 2025].</w:t>
+          </w:r>
+        </w:p>
+        <w:p>
+          <w:r>
+            <w:t>Kloda (2025). [online] github. Available at: https://github.com/Jkloda/LOJuliaKloda/blob/main/Assets/RoleAssignment.png [Accessed 21 May 2025].</w:t>
+          </w:r>
+        </w:p>
+        <w:p>
+          <w:pPr>
+            <w:rPr>
+              <w:lang w:val="en-US"/>
+            </w:rPr>
+          </w:pPr>
+          <w:r>
+            <w:rPr>
+              <w:lang w:val="en-US"/>
+            </w:rPr>
+            <w:t>Kloda</w:t>
+          </w:r>
+          <w:r>
+            <w:rPr>
+              <w:lang w:val="en-US"/>
+            </w:rPr>
+            <w:t xml:space="preserve"> (2025</w:t>
+          </w:r>
+          <w:r>
+            <w:t xml:space="preserve">). [online] github. Available at: </w:t>
+          </w:r>
+          <w:r>
+            <w:rPr>
+              <w:lang w:val="en-US"/>
+            </w:rPr>
+            <w:t>https://github.com/Jkloda/movie_recommendation_system/blob/main/team_documents/Conflict%20Mitigation%20Plan.docx [Accessed 21 May 2025].</w:t>
           </w:r>
         </w:p>
         <w:sdt>

</xml_diff>

<commit_message>
added ISO/IEC to profiling tool
</commit_message>
<xml_diff>
--- a/LongTailOfTheSoftwareCycle/ProfilingTool.docx
+++ b/LongTailOfTheSoftwareCycle/ProfilingTool.docx
@@ -155,6 +155,15 @@
       <w:r>
         <w:t xml:space="preserve"> (Kloda, 2025c)</w:t>
       </w:r>
+      <w:r>
+        <w:t xml:space="preserve"> </w:t>
+      </w:r>
+      <w:r>
+        <w:t>These procedural safeguards reflect how ISO/IEC 27001 emphasizes structured response plans and clearly defined responsibilities to reduce internal risk.</w:t>
+      </w:r>
+      <w:r>
+        <w:t xml:space="preserve"> (Kloda, 2025d)</w:t>
+      </w:r>
     </w:p>
     <w:p>
       <w:r>
@@ -179,7 +188,7 @@
         <w:t>Kloda, 2025</w:t>
       </w:r>
       <w:r>
-        <w:t>d</w:t>
+        <w:t>e</w:t>
       </w:r>
       <w:r>
         <w:t>) Pull requests and amount of commits also indicate steady progress. Slack allowed our team active problem solving. (</w:t>
@@ -188,7 +197,7 @@
         <w:t>Kloda, 2025</w:t>
       </w:r>
       <w:r>
-        <w:t>e</w:t>
+        <w:t>f</w:t>
       </w:r>
       <w:r>
         <w:t>) Code reviews and pair programming allowed to get feedback and balance review load to prevent bottlenecks.</w:t>
@@ -355,6 +364,11 @@
             <w:bibliography/>
           </w:sdtPr>
           <w:sdtContent>
+            <w:p>
+              <w:r>
+                <w:t>Kloda (2025). [online] github. Available at: https://github.com/Jkloda/LOJuliaKloda/blob/main/LongTailOfTheSoftwareCycle/IndustryStandards.docx [Accessed 21 May 2025].</w:t>
+              </w:r>
+            </w:p>
             <w:p>
               <w:r>
                 <w:t>Kloda (2025). [online] github. Available at: https://github.com/Jkloda/LOJuliaKloda/blob/main/Assets/EpicsProgress.png [Accessed 2 May 2025].</w:t>

</xml_diff>

<commit_message>
added evidence of Scrum Master organising meeting
</commit_message>
<xml_diff>
--- a/LongTailOfTheSoftwareCycle/ProfilingTool.docx
+++ b/LongTailOfTheSoftwareCycle/ProfilingTool.docx
@@ -141,7 +141,13 @@
         <w:t>Early in the project, we also assigned specific roles within our team to improve coordination and accountability.</w:t>
       </w:r>
       <w:r>
-        <w:t xml:space="preserve"> (Kloda, 2025b) </w:t>
+        <w:t xml:space="preserve"> (Kloda, 2025b</w:t>
+      </w:r>
+      <w:r>
+        <w:t>; Kloda, 2025c</w:t>
+      </w:r>
+      <w:r>
+        <w:t xml:space="preserve">) </w:t>
       </w:r>
       <w:r>
         <w:t>I contributed to informing this team structuring by considering individual strengths, previous experience, and communication styles. This helped us play to team members' strengths and ensure smoother collaboration.</w:t>
@@ -153,16 +159,31 @@
         <w:t>To support team dynamics, we created a shared document outlining our approach to conflict mitigation. It included agreed-upon steps for addressing disagreements, such as raising issues during retrospectives, using private channels for sensitive conversations, and involving a neutral team member if necessary.</w:t>
       </w:r>
       <w:r>
-        <w:t xml:space="preserve"> (Kloda, 2025c)</w:t>
+        <w:t xml:space="preserve"> (Kloda, 2025</w:t>
+      </w:r>
+      <w:r>
+        <w:t>d</w:t>
+      </w:r>
+      <w:r>
+        <w:t>)</w:t>
       </w:r>
       <w:r>
         <w:t xml:space="preserve"> </w:t>
       </w:r>
       <w:r>
-        <w:t>These procedural safeguards reflect how ISO/IEC 27001 emphasizes structured response plans and clearly defined responsibilities to reduce internal risk.</w:t>
-      </w:r>
-      <w:r>
-        <w:t xml:space="preserve"> (Kloda, 2025d)</w:t>
+        <w:t>It</w:t>
+      </w:r>
+      <w:r>
+        <w:t xml:space="preserve"> reflect how ISO/IEC 27001 emphasizes structured response plans and clearly defined responsibilities to reduce internal risk.</w:t>
+      </w:r>
+      <w:r>
+        <w:t xml:space="preserve"> (Kloda, 2025</w:t>
+      </w:r>
+      <w:r>
+        <w:t>e</w:t>
+      </w:r>
+      <w:r>
+        <w:t>)</w:t>
       </w:r>
     </w:p>
     <w:p>
@@ -188,7 +209,7 @@
         <w:t>Kloda, 2025</w:t>
       </w:r>
       <w:r>
-        <w:t>e</w:t>
+        <w:t>f</w:t>
       </w:r>
       <w:r>
         <w:t>) Pull requests and amount of commits also indicate steady progress. Slack allowed our team active problem solving. (</w:t>
@@ -197,7 +218,7 @@
         <w:t>Kloda, 2025</w:t>
       </w:r>
       <w:r>
-        <w:t>f</w:t>
+        <w:t>g</w:t>
       </w:r>
       <w:r>
         <w:t>) Code reviews and pair programming allowed to get feedback and balance review load to prevent bottlenecks.</w:t>
@@ -316,7 +337,15 @@
         </w:p>
         <w:p>
           <w:r>
-            <w:t xml:space="preserve">Kloda (2025). [online] github. Available at: https://github.com/Jkloda/LOJuliaKloda/blob/main/LongTailOfTheSoftwareCycle/BigFive.xlsx [Accessed </w:t>
+            <w:t xml:space="preserve">Kloda (2025). [online] </w:t>
+          </w:r>
+          <w:proofErr w:type="spellStart"/>
+          <w:r>
+            <w:t>github</w:t>
+          </w:r>
+          <w:proofErr w:type="spellEnd"/>
+          <w:r>
+            <w:t xml:space="preserve">. Available at: https://github.com/Jkloda/LOJuliaKloda/blob/main/LongTailOfTheSoftwareCycle/BigFive.xlsx [Accessed </w:t>
           </w:r>
           <w:r>
             <w:t>14</w:t>
@@ -327,7 +356,28 @@
         </w:p>
         <w:p>
           <w:r>
-            <w:t>Kloda (2025). [online] github. Available at: https://github.com/Jkloda/LOJuliaKloda/blob/main/Assets/RoleAssignment.png [Accessed 21 May 2025].</w:t>
+            <w:t xml:space="preserve">Kloda (2025). [online] </w:t>
+          </w:r>
+          <w:proofErr w:type="spellStart"/>
+          <w:r>
+            <w:t>github</w:t>
+          </w:r>
+          <w:proofErr w:type="spellEnd"/>
+          <w:r>
+            <w:t>. Available at: https://github.com/Jkloda/LOJuliaKloda/blob/main/Assets/RoleAssignment.png [Accessed 21 May 2025].</w:t>
+          </w:r>
+        </w:p>
+        <w:p>
+          <w:r>
+            <w:t xml:space="preserve">Kloda (2025). [online] </w:t>
+          </w:r>
+          <w:proofErr w:type="spellStart"/>
+          <w:r>
+            <w:t>github</w:t>
+          </w:r>
+          <w:proofErr w:type="spellEnd"/>
+          <w:r>
+            <w:t>. Available at: https://github.com/Jkloda/LOJuliaKloda/blob/main/Assets/MartinScrumMaster.png [Accessed 21 May 2025].</w:t>
           </w:r>
         </w:p>
         <w:p>
@@ -349,7 +399,15 @@
             <w:t xml:space="preserve"> (2025</w:t>
           </w:r>
           <w:r>
-            <w:t xml:space="preserve">). [online] github. Available at: </w:t>
+            <w:t xml:space="preserve">). [online] </w:t>
+          </w:r>
+          <w:proofErr w:type="spellStart"/>
+          <w:r>
+            <w:t>github</w:t>
+          </w:r>
+          <w:proofErr w:type="spellEnd"/>
+          <w:r>
+            <w:t xml:space="preserve">. Available at: </w:t>
           </w:r>
           <w:r>
             <w:rPr>
@@ -366,17 +424,41 @@
           <w:sdtContent>
             <w:p>
               <w:r>
-                <w:t>Kloda (2025). [online] github. Available at: https://github.com/Jkloda/LOJuliaKloda/blob/main/LongTailOfTheSoftwareCycle/IndustryStandards.docx [Accessed 21 May 2025].</w:t>
+                <w:t xml:space="preserve">Kloda (2025). [online] </w:t>
+              </w:r>
+              <w:proofErr w:type="spellStart"/>
+              <w:r>
+                <w:t>github</w:t>
+              </w:r>
+              <w:proofErr w:type="spellEnd"/>
+              <w:r>
+                <w:t>. Available at: https://github.com/Jkloda/LOJuliaKloda/blob/main/LongTailOfTheSoftwareCycle/IndustryStandards.docx [Accessed 21 May 2025].</w:t>
               </w:r>
             </w:p>
             <w:p>
               <w:r>
-                <w:t>Kloda (2025). [online] github. Available at: https://github.com/Jkloda/LOJuliaKloda/blob/main/Assets/EpicsProgress.png [Accessed 2 May 2025].</w:t>
+                <w:t xml:space="preserve">Kloda (2025). [online] </w:t>
+              </w:r>
+              <w:proofErr w:type="spellStart"/>
+              <w:r>
+                <w:t>github</w:t>
+              </w:r>
+              <w:proofErr w:type="spellEnd"/>
+              <w:r>
+                <w:t>. Available at: https://github.com/Jkloda/LOJuliaKloda/blob/main/Assets/EpicsProgress.png [Accessed 2 May 2025].</w:t>
               </w:r>
             </w:p>
             <w:p>
               <w:r>
-                <w:t>Kloda (2025). [online] github. Available at: https://github.com/Jkloda/LOJuliaKloda/blob/main/Assets/CommunicationSlack.png [Accessed 2 May 2025].</w:t>
+                <w:t xml:space="preserve">Kloda (2025). [online] </w:t>
+              </w:r>
+              <w:proofErr w:type="spellStart"/>
+              <w:r>
+                <w:t>github</w:t>
+              </w:r>
+              <w:proofErr w:type="spellEnd"/>
+              <w:r>
+                <w:t>. Available at: https://github.com/Jkloda/LOJuliaKloda/blob/main/Assets/CommunicationSlack.png [Accessed 2 May 2025].</w:t>
               </w:r>
             </w:p>
           </w:sdtContent>
@@ -1000,6 +1082,7 @@
   <w:style w:type="character" w:default="1" w:styleId="DefaultParagraphFont">
     <w:name w:val="Default Paragraph Font"/>
     <w:uiPriority w:val="1"/>
+    <w:semiHidden/>
     <w:unhideWhenUsed/>
   </w:style>
   <w:style w:type="table" w:default="1" w:styleId="TableNormal">

</xml_diff>